<commit_message>
Revision to Section 9.
</commit_message>
<xml_diff>
--- a/Review reports/Reply_to_referees.docx
+++ b/Review reports/Reply_to_referees.docx
@@ -2767,8 +2767,6 @@
         </w:rPr>
         <w:t>it here</w:t>
       </w:r>
-      <w:bookmarkStart w:id="0" w:name="_GoBack"/>
-      <w:bookmarkEnd w:id="0"/>
       <w:r>
         <w:rPr>
           <w:rFonts w:ascii="Helvetica" w:hAnsi="Helvetica" w:cs="Helvetica Light"/>
@@ -3347,6 +3345,84 @@
     <w:p>
       <w:pPr>
         <w:spacing w:after="0"/>
+        <w:rPr>
+          <w:rFonts w:ascii="Helvetica" w:hAnsi="Helvetica" w:cs="Helvetica Light"/>
+          <w:sz w:val="24"/>
+          <w:szCs w:val="24"/>
+        </w:rPr>
+      </w:pPr>
+      <w:r>
+        <w:rPr>
+          <w:rFonts w:ascii="Helvetica" w:hAnsi="Helvetica" w:cs="Helvetica Light"/>
+          <w:sz w:val="24"/>
+          <w:szCs w:val="24"/>
+        </w:rPr>
+        <w:t>Based on the referee’s r</w:t>
+      </w:r>
+      <w:r>
+        <w:rPr>
+          <w:rFonts w:ascii="Helvetica" w:hAnsi="Helvetica" w:cs="Helvetica Light"/>
+          <w:sz w:val="24"/>
+          <w:szCs w:val="24"/>
+        </w:rPr>
+        <w:t>ecommendation, we have included a mention of quantum optical implementations of quantum cloning, and its application to attacks on q</w:t>
+      </w:r>
+      <w:r>
+        <w:rPr>
+          <w:rFonts w:ascii="Helvetica" w:hAnsi="Helvetica" w:cs="Helvetica Light"/>
+          <w:sz w:val="24"/>
+          <w:szCs w:val="24"/>
+        </w:rPr>
+        <w:t xml:space="preserve">uantum cryptographic schemes at the end of </w:t>
+      </w:r>
+      <w:r>
+        <w:rPr>
+          <w:rFonts w:ascii="Helvetica" w:hAnsi="Helvetica" w:cs="Helvetica Light"/>
+          <w:sz w:val="24"/>
+          <w:szCs w:val="24"/>
+        </w:rPr>
+        <w:t xml:space="preserve">Sec. 10.1 immediately following the </w:t>
+      </w:r>
+      <w:r>
+        <w:rPr>
+          <w:rFonts w:ascii="Helvetica" w:hAnsi="Helvetica" w:cs="Helvetica Light"/>
+          <w:sz w:val="24"/>
+          <w:szCs w:val="24"/>
+        </w:rPr>
+        <w:t xml:space="preserve">new </w:t>
+      </w:r>
+      <w:r>
+        <w:rPr>
+          <w:rFonts w:ascii="Helvetica" w:hAnsi="Helvetica" w:cs="Helvetica Light"/>
+          <w:sz w:val="24"/>
+          <w:szCs w:val="24"/>
+        </w:rPr>
+        <w:t>part describing QKD.</w:t>
+      </w:r>
+      <w:r>
+        <w:rPr>
+          <w:rFonts w:ascii="Helvetica" w:hAnsi="Helvetica" w:cs="Helvetica Light"/>
+          <w:sz w:val="24"/>
+          <w:szCs w:val="24"/>
+        </w:rPr>
+        <w:t xml:space="preserve"> </w:t>
+      </w:r>
+    </w:p>
+    <w:p>
+      <w:pPr>
+        <w:spacing w:after="0"/>
+        <w:ind w:left="720"/>
+        <w:rPr>
+          <w:rFonts w:ascii="Times New Roman" w:hAnsi="Times New Roman" w:cs="Times New Roman"/>
+          <w:color w:val="3366FF"/>
+          <w:sz w:val="24"/>
+          <w:szCs w:val="24"/>
+        </w:rPr>
+      </w:pPr>
+    </w:p>
+    <w:p>
+      <w:pPr>
+        <w:spacing w:after="0"/>
         <w:ind w:left="720"/>
         <w:rPr>
           <w:rFonts w:ascii="Times New Roman" w:hAnsi="Times New Roman" w:cs="Times New Roman"/>
@@ -3457,6 +3533,59 @@
     <w:p>
       <w:pPr>
         <w:spacing w:after="0"/>
+        <w:rPr>
+          <w:rFonts w:ascii="Helvetica" w:hAnsi="Helvetica" w:cs="Helvetica Light"/>
+          <w:sz w:val="24"/>
+          <w:szCs w:val="24"/>
+        </w:rPr>
+      </w:pPr>
+      <w:r>
+        <w:rPr>
+          <w:rFonts w:ascii="Helvetica" w:hAnsi="Helvetica" w:cs="Helvetica Light"/>
+          <w:sz w:val="24"/>
+          <w:szCs w:val="24"/>
+        </w:rPr>
+        <w:t>The LIGO experiments</w:t>
+      </w:r>
+      <w:r>
+        <w:rPr>
+          <w:rFonts w:ascii="Helvetica" w:hAnsi="Helvetica" w:cs="Helvetica Light"/>
+          <w:sz w:val="24"/>
+          <w:szCs w:val="24"/>
+        </w:rPr>
+        <w:t xml:space="preserve"> are now mentioned </w:t>
+      </w:r>
+      <w:r>
+        <w:rPr>
+          <w:rFonts w:ascii="Helvetica" w:hAnsi="Helvetica" w:cs="Helvetica Light"/>
+          <w:sz w:val="24"/>
+          <w:szCs w:val="24"/>
+        </w:rPr>
+        <w:t xml:space="preserve">and cited </w:t>
+      </w:r>
+      <w:r>
+        <w:rPr>
+          <w:rFonts w:ascii="Helvetica" w:hAnsi="Helvetica" w:cs="Helvetica Light"/>
+          <w:sz w:val="24"/>
+          <w:szCs w:val="24"/>
+        </w:rPr>
+        <w:t>at the beginning of the second paragraph of the introduction.</w:t>
+      </w:r>
+    </w:p>
+    <w:p>
+      <w:pPr>
+        <w:spacing w:after="0"/>
+        <w:rPr>
+          <w:rFonts w:ascii="Times New Roman" w:hAnsi="Times New Roman" w:cs="Times New Roman"/>
+          <w:color w:val="3366FF"/>
+          <w:sz w:val="24"/>
+          <w:szCs w:val="24"/>
+        </w:rPr>
+      </w:pPr>
+    </w:p>
+    <w:p>
+      <w:pPr>
+        <w:spacing w:after="0"/>
         <w:ind w:left="720"/>
         <w:rPr>
           <w:rFonts w:ascii="Times New Roman" w:hAnsi="Times New Roman" w:cs="Times New Roman"/>
@@ -3576,7 +3705,6 @@
     <w:p>
       <w:pPr>
         <w:spacing w:after="0"/>
-        <w:ind w:left="720"/>
         <w:rPr>
           <w:rFonts w:ascii="Times New Roman" w:hAnsi="Times New Roman" w:cs="Times New Roman"/>
           <w:color w:val="3366FF"/>
@@ -3589,6 +3717,69 @@
     <w:p>
       <w:pPr>
         <w:spacing w:after="0"/>
+        <w:rPr>
+          <w:rFonts w:ascii="Helvetica" w:hAnsi="Helvetica" w:cs="Helvetica Light"/>
+          <w:sz w:val="24"/>
+          <w:szCs w:val="24"/>
+        </w:rPr>
+      </w:pPr>
+      <w:r>
+        <w:rPr>
+          <w:rFonts w:ascii="Helvetica" w:hAnsi="Helvetica" w:cs="Helvetica Light"/>
+          <w:sz w:val="24"/>
+          <w:szCs w:val="24"/>
+        </w:rPr>
+        <w:t xml:space="preserve">The reference to the above paper is now included at the beginning of Section 10.1 </w:t>
+      </w:r>
+      <w:r>
+        <w:rPr>
+          <w:rFonts w:ascii="Helvetica" w:hAnsi="Helvetica" w:cs="Helvetica Light"/>
+          <w:sz w:val="24"/>
+          <w:szCs w:val="24"/>
+        </w:rPr>
+        <w:t xml:space="preserve">as Ref. [88] </w:t>
+      </w:r>
+      <w:r>
+        <w:rPr>
+          <w:rFonts w:ascii="Helvetica" w:hAnsi="Helvetica" w:cs="Helvetica Light"/>
+          <w:sz w:val="24"/>
+          <w:szCs w:val="24"/>
+        </w:rPr>
+        <w:t>in the following sentence: “Various linear-optical implementations of two-qubit gates important for approximately universal quantum computation are listed in Ref. [88]</w:t>
+      </w:r>
+      <w:r>
+        <w:rPr>
+          <w:rFonts w:ascii="Helvetica" w:hAnsi="Helvetica" w:cs="Helvetica Light"/>
+          <w:sz w:val="24"/>
+          <w:szCs w:val="24"/>
+        </w:rPr>
+        <w:t>, …</w:t>
+      </w:r>
+      <w:r>
+        <w:rPr>
+          <w:rFonts w:ascii="Helvetica" w:hAnsi="Helvetica" w:cs="Helvetica Light"/>
+          <w:sz w:val="24"/>
+          <w:szCs w:val="24"/>
+        </w:rPr>
+        <w:t>”</w:t>
+      </w:r>
+    </w:p>
+    <w:p>
+      <w:pPr>
+        <w:spacing w:after="0"/>
+        <w:ind w:left="720"/>
+        <w:rPr>
+          <w:rFonts w:ascii="Times New Roman" w:hAnsi="Times New Roman" w:cs="Times New Roman"/>
+          <w:color w:val="3366FF"/>
+          <w:sz w:val="24"/>
+          <w:szCs w:val="24"/>
+          <w:lang w:val="de-DE"/>
+        </w:rPr>
+      </w:pPr>
+    </w:p>
+    <w:p>
+      <w:pPr>
+        <w:spacing w:after="0"/>
         <w:ind w:left="720"/>
         <w:rPr>
           <w:rFonts w:ascii="Times New Roman" w:hAnsi="Times New Roman" w:cs="Times New Roman"/>
@@ -3610,6 +3801,35 @@
     <w:p>
       <w:pPr>
         <w:spacing w:after="0"/>
+        <w:rPr>
+          <w:rFonts w:ascii="Helvetica" w:hAnsi="Helvetica" w:cs="Helvetica Light"/>
+          <w:sz w:val="24"/>
+          <w:szCs w:val="24"/>
+        </w:rPr>
+      </w:pPr>
+    </w:p>
+    <w:p>
+      <w:pPr>
+        <w:spacing w:after="0"/>
+        <w:rPr>
+          <w:rFonts w:ascii="Times New Roman" w:hAnsi="Times New Roman" w:cs="Times New Roman"/>
+          <w:color w:val="3366FF"/>
+          <w:sz w:val="24"/>
+          <w:szCs w:val="24"/>
+        </w:rPr>
+      </w:pPr>
+      <w:r>
+        <w:rPr>
+          <w:rFonts w:ascii="Helvetica" w:hAnsi="Helvetica" w:cs="Helvetica Light"/>
+          <w:sz w:val="24"/>
+          <w:szCs w:val="24"/>
+        </w:rPr>
+        <w:t>We have added the following sentence to the caption of Fig. 1: “This setup describes a generalized multi-port Mach-Zehnder interferometer.”</w:t>
+      </w:r>
+    </w:p>
+    <w:p>
+      <w:pPr>
+        <w:spacing w:after="0"/>
         <w:ind w:left="720"/>
         <w:rPr>
           <w:rFonts w:ascii="Times New Roman" w:hAnsi="Times New Roman" w:cs="Times New Roman"/>
@@ -3804,6 +4024,61 @@
         </w:rPr>
         <w:t>&gt;    Phys. Rev. A 64, 063818 (2001).</w:t>
       </w:r>
+    </w:p>
+    <w:p>
+      <w:pPr>
+        <w:spacing w:after="0"/>
+        <w:rPr>
+          <w:rFonts w:ascii="Helvetica" w:hAnsi="Helvetica" w:cs="Helvetica Light"/>
+          <w:sz w:val="24"/>
+          <w:szCs w:val="24"/>
+        </w:rPr>
+      </w:pPr>
+    </w:p>
+    <w:p>
+      <w:pPr>
+        <w:spacing w:after="0"/>
+        <w:rPr>
+          <w:rFonts w:ascii="Times New Roman" w:hAnsi="Times New Roman" w:cs="Times New Roman"/>
+          <w:color w:val="3366FF"/>
+          <w:sz w:val="24"/>
+          <w:szCs w:val="24"/>
+        </w:rPr>
+      </w:pPr>
+      <w:r>
+        <w:rPr>
+          <w:rFonts w:ascii="Helvetica" w:hAnsi="Helvetica" w:cs="Helvetica Light"/>
+          <w:sz w:val="24"/>
+          <w:szCs w:val="24"/>
+        </w:rPr>
+        <w:t xml:space="preserve">We have added </w:t>
+      </w:r>
+      <w:r>
+        <w:rPr>
+          <w:rFonts w:ascii="Helvetica" w:hAnsi="Helvetica" w:cs="Helvetica Light"/>
+          <w:sz w:val="24"/>
+          <w:szCs w:val="24"/>
+        </w:rPr>
+        <w:t>a paragraph following eq. (15) to describe the representation of photodetector outcomes when realistic effects are considered. T</w:t>
+      </w:r>
+      <w:r>
+        <w:rPr>
+          <w:rFonts w:ascii="Helvetica" w:hAnsi="Helvetica" w:cs="Helvetica Light"/>
+          <w:sz w:val="24"/>
+          <w:szCs w:val="24"/>
+        </w:rPr>
+        <w:t xml:space="preserve">he </w:t>
+      </w:r>
+      <w:r>
+        <w:rPr>
+          <w:rFonts w:ascii="Helvetica" w:hAnsi="Helvetica" w:cs="Helvetica Light"/>
+          <w:sz w:val="24"/>
+          <w:szCs w:val="24"/>
+        </w:rPr>
+        <w:t>above mentioned works have been cited, among others.</w:t>
+      </w:r>
+      <w:bookmarkStart w:id="0" w:name="_GoBack"/>
+      <w:bookmarkEnd w:id="0"/>
     </w:p>
     <w:p>
       <w:pPr>

</xml_diff>

<commit_message>
Added the experiment of Carolan et al. to Sec. 4 as Fig. 2.
</commit_message>
<xml_diff>
--- a/Review reports/Reply_to_referees.docx
+++ b/Review reports/Reply_to_referees.docx
@@ -734,23 +734,31 @@
           <w:sz w:val="24"/>
           <w:szCs w:val="24"/>
         </w:rPr>
-        <w:t>, (3</w:t>
-      </w:r>
-      <w:r>
-        <w:rPr>
-          <w:rFonts w:ascii="Helvetica" w:hAnsi="Helvetica" w:cs="Helvetica Light"/>
-          <w:sz w:val="24"/>
-          <w:szCs w:val="24"/>
-        </w:rPr>
-        <w:t>) other sampling problems (Sec. 10.3)</w:t>
-      </w:r>
-      <w:r>
-        <w:rPr>
-          <w:rFonts w:ascii="Helvetica" w:hAnsi="Helvetica" w:cs="Helvetica Light"/>
-          <w:sz w:val="24"/>
-          <w:szCs w:val="24"/>
-        </w:rPr>
-        <w:t>, (4</w:t>
+        <w:t xml:space="preserve">, </w:t>
+      </w:r>
+      <w:r>
+        <w:rPr>
+          <w:rFonts w:ascii="Helvetica" w:hAnsi="Helvetica" w:cs="Helvetica Light"/>
+          <w:sz w:val="24"/>
+          <w:szCs w:val="24"/>
+        </w:rPr>
+        <w:t>(3) optical switch (Sec. 10</w:t>
+      </w:r>
+      <w:r>
+        <w:rPr>
+          <w:rFonts w:ascii="Helvetica" w:hAnsi="Helvetica" w:cs="Helvetica Light"/>
+          <w:sz w:val="24"/>
+          <w:szCs w:val="24"/>
+        </w:rPr>
+        <w:t>)</w:t>
+      </w:r>
+      <w:r>
+        <w:rPr>
+          <w:rFonts w:ascii="Helvetica" w:hAnsi="Helvetica" w:cs="Helvetica Light"/>
+          <w:sz w:val="24"/>
+          <w:szCs w:val="24"/>
+        </w:rPr>
+        <w:t xml:space="preserve"> (4</w:t>
       </w:r>
       <w:r>
         <w:rPr>
@@ -766,47 +774,103 @@
           <w:sz w:val="24"/>
           <w:szCs w:val="24"/>
         </w:rPr>
-        <w:t xml:space="preserve">quantum simulations (Sec. 10.4), </w:t>
-      </w:r>
-      <w:r>
-        <w:rPr>
-          <w:rFonts w:ascii="Helvetica" w:hAnsi="Helvetica" w:cs="Helvetica Light"/>
-          <w:sz w:val="24"/>
-          <w:szCs w:val="24"/>
-        </w:rPr>
-        <w:t>(5</w:t>
-      </w:r>
-      <w:r>
-        <w:rPr>
-          <w:rFonts w:ascii="Helvetica" w:hAnsi="Helvetica" w:cs="Helvetica Light"/>
-          <w:sz w:val="24"/>
-          <w:szCs w:val="24"/>
-        </w:rPr>
-        <w:t>) repeater networks (Sec. 10.6), and (</w:t>
-      </w:r>
-      <w:r>
-        <w:rPr>
-          <w:rFonts w:ascii="Helvetica" w:hAnsi="Helvetica" w:cs="Helvetica Light"/>
-          <w:sz w:val="24"/>
-          <w:szCs w:val="24"/>
-        </w:rPr>
-        <w:t>6</w:t>
-      </w:r>
-      <w:r>
-        <w:rPr>
-          <w:rFonts w:ascii="Helvetica" w:hAnsi="Helvetica" w:cs="Helvetica Light"/>
-          <w:sz w:val="24"/>
-          <w:szCs w:val="24"/>
-        </w:rPr>
-        <w:t>) optical switch (Sec. 11).</w:t>
-      </w:r>
-      <w:r>
-        <w:rPr>
-          <w:rFonts w:ascii="Helvetica" w:hAnsi="Helvetica" w:cs="Helvetica Light"/>
-          <w:sz w:val="24"/>
-          <w:szCs w:val="24"/>
-        </w:rPr>
-        <w:t xml:space="preserve"> We have also added a paragraph on quantum key distribution under subsection 10.1.</w:t>
+        <w:t>other sampling problems (Sec. 11</w:t>
+      </w:r>
+      <w:r>
+        <w:rPr>
+          <w:rFonts w:ascii="Helvetica" w:hAnsi="Helvetica" w:cs="Helvetica Light"/>
+          <w:sz w:val="24"/>
+          <w:szCs w:val="24"/>
+        </w:rPr>
+        <w:t>.3)</w:t>
+      </w:r>
+      <w:r>
+        <w:rPr>
+          <w:rFonts w:ascii="Helvetica" w:hAnsi="Helvetica" w:cs="Helvetica Light"/>
+          <w:sz w:val="24"/>
+          <w:szCs w:val="24"/>
+        </w:rPr>
+        <w:t>, (5</w:t>
+      </w:r>
+      <w:r>
+        <w:rPr>
+          <w:rFonts w:ascii="Helvetica" w:hAnsi="Helvetica" w:cs="Helvetica Light"/>
+          <w:sz w:val="24"/>
+          <w:szCs w:val="24"/>
+        </w:rPr>
+        <w:t xml:space="preserve">) </w:t>
+      </w:r>
+      <w:r>
+        <w:rPr>
+          <w:rFonts w:ascii="Helvetica" w:hAnsi="Helvetica" w:cs="Helvetica Light"/>
+          <w:sz w:val="24"/>
+          <w:szCs w:val="24"/>
+        </w:rPr>
+        <w:t>quantum simulations (Sec. 11</w:t>
+      </w:r>
+      <w:r>
+        <w:rPr>
+          <w:rFonts w:ascii="Helvetica" w:hAnsi="Helvetica" w:cs="Helvetica Light"/>
+          <w:sz w:val="24"/>
+          <w:szCs w:val="24"/>
+        </w:rPr>
+        <w:t xml:space="preserve">.4), </w:t>
+      </w:r>
+      <w:r>
+        <w:rPr>
+          <w:rFonts w:ascii="Helvetica" w:hAnsi="Helvetica" w:cs="Helvetica Light"/>
+          <w:sz w:val="24"/>
+          <w:szCs w:val="24"/>
+        </w:rPr>
+        <w:t>(6</w:t>
+      </w:r>
+      <w:r>
+        <w:rPr>
+          <w:rFonts w:ascii="Helvetica" w:hAnsi="Helvetica" w:cs="Helvetica Light"/>
+          <w:sz w:val="24"/>
+          <w:szCs w:val="24"/>
+        </w:rPr>
+        <w:t>) repeater networks (S</w:t>
+      </w:r>
+      <w:r>
+        <w:rPr>
+          <w:rFonts w:ascii="Helvetica" w:hAnsi="Helvetica" w:cs="Helvetica Light"/>
+          <w:sz w:val="24"/>
+          <w:szCs w:val="24"/>
+        </w:rPr>
+        <w:t>ec. 11.6)</w:t>
+      </w:r>
+      <w:r>
+        <w:rPr>
+          <w:rFonts w:ascii="Helvetica" w:hAnsi="Helvetica" w:cs="Helvetica Light"/>
+          <w:sz w:val="24"/>
+          <w:szCs w:val="24"/>
+        </w:rPr>
+        <w:t>.</w:t>
+      </w:r>
+      <w:r>
+        <w:rPr>
+          <w:rFonts w:ascii="Helvetica" w:hAnsi="Helvetica" w:cs="Helvetica Light"/>
+          <w:sz w:val="24"/>
+          <w:szCs w:val="24"/>
+        </w:rPr>
+        <w:t xml:space="preserve"> We have also added a paragraph on quantum key </w:t>
+      </w:r>
+      <w:r>
+        <w:rPr>
+          <w:rFonts w:ascii="Helvetica" w:hAnsi="Helvetica" w:cs="Helvetica Light"/>
+          <w:sz w:val="24"/>
+          <w:szCs w:val="24"/>
+        </w:rPr>
+        <w:t>distribution under subsection 11</w:t>
+      </w:r>
+      <w:r>
+        <w:rPr>
+          <w:rFonts w:ascii="Helvetica" w:hAnsi="Helvetica" w:cs="Helvetica Light"/>
+          <w:sz w:val="24"/>
+          <w:szCs w:val="24"/>
+        </w:rPr>
+        <w:t>.1.</w:t>
       </w:r>
     </w:p>
     <w:p>
@@ -2757,7 +2821,17 @@
           <w:sz w:val="24"/>
           <w:szCs w:val="24"/>
         </w:rPr>
-        <w:t xml:space="preserve">to discuss </w:t>
+        <w:t>if we</w:t>
+      </w:r>
+      <w:bookmarkStart w:id="0" w:name="_GoBack"/>
+      <w:bookmarkEnd w:id="0"/>
+      <w:r>
+        <w:rPr>
+          <w:rFonts w:ascii="Helvetica" w:hAnsi="Helvetica" w:cs="Helvetica Light"/>
+          <w:sz w:val="24"/>
+          <w:szCs w:val="24"/>
+        </w:rPr>
+        <w:t xml:space="preserve"> discuss </w:t>
       </w:r>
       <w:r>
         <w:rPr>
@@ -4051,34 +4125,8 @@
           <w:sz w:val="24"/>
           <w:szCs w:val="24"/>
         </w:rPr>
-        <w:t xml:space="preserve">We have added </w:t>
-      </w:r>
-      <w:r>
-        <w:rPr>
-          <w:rFonts w:ascii="Helvetica" w:hAnsi="Helvetica" w:cs="Helvetica Light"/>
-          <w:sz w:val="24"/>
-          <w:szCs w:val="24"/>
-        </w:rPr>
-        <w:t>a paragraph following eq. (15) to describe the representation of photodetector outcomes when realistic effects are considered. T</w:t>
-      </w:r>
-      <w:r>
-        <w:rPr>
-          <w:rFonts w:ascii="Helvetica" w:hAnsi="Helvetica" w:cs="Helvetica Light"/>
-          <w:sz w:val="24"/>
-          <w:szCs w:val="24"/>
-        </w:rPr>
-        <w:t xml:space="preserve">he </w:t>
-      </w:r>
-      <w:r>
-        <w:rPr>
-          <w:rFonts w:ascii="Helvetica" w:hAnsi="Helvetica" w:cs="Helvetica Light"/>
-          <w:sz w:val="24"/>
-          <w:szCs w:val="24"/>
-        </w:rPr>
-        <w:t>above mentioned works have been cited, among others.</w:t>
-      </w:r>
-      <w:bookmarkStart w:id="0" w:name="_GoBack"/>
-      <w:bookmarkEnd w:id="0"/>
+        <w:t>We have added a paragraph following eq. (15) to describe the representation of photodetector outcomes when realistic effects are considered. The above mentioned works have been cited, among others.</w:t>
+      </w:r>
     </w:p>
     <w:p>
       <w:pPr>
@@ -4192,6 +4240,35 @@
       <w:pPr>
         <w:spacing w:after="0"/>
         <w:ind w:left="720"/>
+        <w:rPr>
+          <w:rFonts w:ascii="Times New Roman" w:hAnsi="Times New Roman" w:cs="Times New Roman"/>
+          <w:color w:val="3366FF"/>
+          <w:sz w:val="24"/>
+          <w:szCs w:val="24"/>
+        </w:rPr>
+      </w:pPr>
+    </w:p>
+    <w:p>
+      <w:pPr>
+        <w:spacing w:after="0"/>
+        <w:rPr>
+          <w:rFonts w:ascii="Helvetica" w:hAnsi="Helvetica" w:cs="Helvetica Light"/>
+          <w:sz w:val="24"/>
+          <w:szCs w:val="24"/>
+        </w:rPr>
+      </w:pPr>
+      <w:r>
+        <w:rPr>
+          <w:rFonts w:ascii="Helvetica" w:hAnsi="Helvetica" w:cs="Helvetica Light"/>
+          <w:sz w:val="24"/>
+          <w:szCs w:val="24"/>
+        </w:rPr>
+        <w:t>We have added a citation to Kok and Lovett at the end of the first sentence in the introduction.</w:t>
+      </w:r>
+    </w:p>
+    <w:p>
+      <w:pPr>
+        <w:spacing w:after="0"/>
         <w:rPr>
           <w:rFonts w:ascii="Times New Roman" w:hAnsi="Times New Roman" w:cs="Times New Roman"/>
           <w:color w:val="3366FF"/>
@@ -4434,28 +4511,91 @@
     </w:p>
     <w:p>
       <w:pPr>
+        <w:pStyle w:val="ListParagraph"/>
+        <w:numPr>
+          <w:ilvl w:val="0"/>
+          <w:numId w:val="1"/>
+        </w:numPr>
         <w:spacing w:before="100" w:beforeAutospacing="1" w:after="100" w:afterAutospacing="1"/>
-        <w:ind w:left="720"/>
-        <w:rPr>
-          <w:rFonts w:ascii="Times New Roman" w:hAnsi="Times New Roman" w:cs="Times New Roman"/>
-          <w:color w:val="3366FF"/>
-          <w:sz w:val="24"/>
-          <w:szCs w:val="24"/>
-        </w:rPr>
-      </w:pPr>
-      <w:r>
-        <w:rPr>
-          <w:rFonts w:ascii="Times New Roman" w:hAnsi="Times New Roman" w:cs="Times New Roman"/>
-          <w:color w:val="3366FF"/>
-          <w:sz w:val="24"/>
-          <w:szCs w:val="24"/>
-        </w:rPr>
-        <w:t> 1) The review is fully focused on quantum effects, yet this is not reflected in the title. Consider changing the title to include word “quantum”.</w:t>
+        <w:rPr>
+          <w:rFonts w:ascii="Times New Roman" w:hAnsi="Times New Roman" w:cs="Times New Roman"/>
+          <w:color w:val="3366FF"/>
+          <w:sz w:val="24"/>
+          <w:szCs w:val="24"/>
+        </w:rPr>
+      </w:pPr>
+      <w:r>
+        <w:rPr>
+          <w:rFonts w:ascii="Times New Roman" w:hAnsi="Times New Roman" w:cs="Times New Roman"/>
+          <w:color w:val="3366FF"/>
+          <w:sz w:val="24"/>
+          <w:szCs w:val="24"/>
+        </w:rPr>
+        <w:t>The review is fully focused on quantum effects, yet this is not reflected in the title. Consider changing the title to include word “quantum”.</w:t>
       </w:r>
     </w:p>
     <w:p>
       <w:pPr>
         <w:spacing w:before="100" w:beforeAutospacing="1" w:after="100" w:afterAutospacing="1"/>
+        <w:rPr>
+          <w:rFonts w:ascii="Times New Roman" w:hAnsi="Times New Roman" w:cs="Times New Roman"/>
+          <w:color w:val="3366FF"/>
+          <w:sz w:val="24"/>
+          <w:szCs w:val="24"/>
+        </w:rPr>
+      </w:pPr>
+      <w:r>
+        <w:rPr>
+          <w:rFonts w:ascii="Helvetica" w:hAnsi="Helvetica" w:cs="Helvetica Light"/>
+          <w:sz w:val="24"/>
+          <w:szCs w:val="24"/>
+        </w:rPr>
+        <w:t xml:space="preserve">We have </w:t>
+      </w:r>
+      <w:r>
+        <w:rPr>
+          <w:rFonts w:ascii="Helvetica" w:hAnsi="Helvetica" w:cs="Helvetica Light"/>
+          <w:sz w:val="24"/>
+          <w:szCs w:val="24"/>
+        </w:rPr>
+        <w:t>added the word “quantum” to our title, thus changing to</w:t>
+      </w:r>
+      <w:r>
+        <w:rPr>
+          <w:rFonts w:ascii="Helvetica" w:hAnsi="Helvetica" w:cs="Helvetica Light"/>
+          <w:sz w:val="24"/>
+          <w:szCs w:val="24"/>
+        </w:rPr>
+        <w:t xml:space="preserve"> “T</w:t>
+      </w:r>
+      <w:r>
+        <w:rPr>
+          <w:rFonts w:ascii="Helvetica" w:hAnsi="Helvetica" w:cs="Helvetica Light"/>
+          <w:sz w:val="24"/>
+          <w:szCs w:val="24"/>
+        </w:rPr>
+        <w:t>he resurgence of the linear optics quantum interferometer</w:t>
+      </w:r>
+      <w:r>
+        <w:rPr>
+          <w:rFonts w:ascii="Helvetica" w:hAnsi="Helvetica" w:cs="Helvetica Light"/>
+          <w:sz w:val="24"/>
+          <w:szCs w:val="24"/>
+        </w:rPr>
+        <w:t>—recent advances &amp; applications”</w:t>
+      </w:r>
+      <w:r>
+        <w:rPr>
+          <w:rFonts w:ascii="Helvetica" w:hAnsi="Helvetica" w:cs="Helvetica Light"/>
+          <w:sz w:val="24"/>
+          <w:szCs w:val="24"/>
+        </w:rPr>
+        <w:t>.</w:t>
+      </w:r>
+    </w:p>
+    <w:p>
+      <w:pPr>
+        <w:spacing w:before="100" w:beforeAutospacing="1" w:after="100" w:afterAutospacing="1"/>
         <w:ind w:left="720"/>
         <w:rPr>
           <w:rFonts w:ascii="Times New Roman" w:hAnsi="Times New Roman" w:cs="Times New Roman"/>
@@ -4494,7 +4634,7 @@
         </w:rPr>
         <w:t xml:space="preserve">3) In Fig. 1, it would be useful to show a current image as 1(a), and add in 1(b) a practical on-chip realization (i.e. use cropped Fig. 1 from </w:t>
       </w:r>
-      <w:hyperlink r:id="rId5" w:history="1">
+      <w:hyperlink r:id="rId6" w:history="1">
         <w:r>
           <w:rPr>
             <w:rStyle w:val="Hyperlink"/>
@@ -4536,7 +4676,7 @@
         </w:rPr>
         <w:t xml:space="preserve">4) When discussing spontaneous parametric down-conversion (SPDC) on page 2, it will be also useful to mention SFWM, and add recent reviews on integrated nonlinear photon sources: </w:t>
       </w:r>
-      <w:hyperlink r:id="rId6" w:history="1">
+      <w:hyperlink r:id="rId7" w:history="1">
         <w:r>
           <w:rPr>
             <w:rStyle w:val="Hyperlink"/>
@@ -4557,7 +4697,7 @@
         </w:rPr>
         <w:t xml:space="preserve"> and </w:t>
       </w:r>
-      <w:hyperlink r:id="rId7" w:history="1">
+      <w:hyperlink r:id="rId8" w:history="1">
         <w:r>
           <w:rPr>
             <w:rStyle w:val="Hyperlink"/>
@@ -4620,7 +4760,7 @@
         </w:rPr>
         <w:t xml:space="preserve">6) Add a discussion of tomography </w:t>
       </w:r>
-      <w:hyperlink r:id="rId8" w:history="1">
+      <w:hyperlink r:id="rId9" w:history="1">
         <w:r>
           <w:rPr>
             <w:rStyle w:val="Hyperlink"/>
@@ -4641,7 +4781,7 @@
         </w:rPr>
         <w:t xml:space="preserve"> and more recent works on sparsity concepts, i.e. </w:t>
       </w:r>
-      <w:hyperlink r:id="rId9" w:history="1">
+      <w:hyperlink r:id="rId10" w:history="1">
         <w:r>
           <w:rPr>
             <w:rStyle w:val="Hyperlink"/>
@@ -4662,7 +4802,7 @@
         </w:rPr>
         <w:t xml:space="preserve"> and </w:t>
       </w:r>
-      <w:hyperlink r:id="rId10" w:history="1">
+      <w:hyperlink r:id="rId11" w:history="1">
         <w:r>
           <w:rPr>
             <w:rStyle w:val="Hyperlink"/>
@@ -4725,7 +4865,7 @@
         </w:rPr>
         <w:t xml:space="preserve">8) Check cited arXiv papers and replace with journal references if available – i.e. [78] was published as </w:t>
       </w:r>
-      <w:hyperlink r:id="rId11" w:history="1">
+      <w:hyperlink r:id="rId12" w:history="1">
         <w:r>
           <w:rPr>
             <w:rStyle w:val="Hyperlink"/>
@@ -4844,6 +4984,103 @@
     </w:sectPr>
   </w:body>
 </w:document>
+</file>
+
+<file path=word/numbering.xml><?xml version="1.0" encoding="utf-8"?>
+<w:numbering xmlns:wpc="http://schemas.microsoft.com/office/word/2010/wordprocessingCanvas" xmlns:mo="http://schemas.microsoft.com/office/mac/office/2008/main" xmlns:mc="http://schemas.openxmlformats.org/markup-compatibility/2006" xmlns:mv="urn:schemas-microsoft-com:mac:vml" xmlns:o="urn:schemas-microsoft-com:office:office" xmlns:r="http://schemas.openxmlformats.org/officeDocument/2006/relationships" xmlns:m="http://schemas.openxmlformats.org/officeDocument/2006/math" xmlns:v="urn:schemas-microsoft-com:vml" xmlns:wp14="http://schemas.microsoft.com/office/word/2010/wordprocessingDrawing" xmlns:wp="http://schemas.openxmlformats.org/drawingml/2006/wordprocessingDrawing" xmlns:w10="urn:schemas-microsoft-com:office:word" xmlns:w="http://schemas.openxmlformats.org/wordprocessingml/2006/main" xmlns:w14="http://schemas.microsoft.com/office/word/2010/wordml" xmlns:wpg="http://schemas.microsoft.com/office/word/2010/wordprocessingGroup" xmlns:wpi="http://schemas.microsoft.com/office/word/2010/wordprocessingInk" xmlns:wne="http://schemas.microsoft.com/office/word/2006/wordml" xmlns:wps="http://schemas.microsoft.com/office/word/2010/wordprocessingShape" mc:Ignorable="w14 wp14">
+  <w:abstractNum w:abstractNumId="0">
+    <w:nsid w:val="74D30EC5"/>
+    <w:multiLevelType w:val="hybridMultilevel"/>
+    <w:tmpl w:val="314CA91A"/>
+    <w:lvl w:ilvl="0" w:tplc="671C26DC">
+      <w:start w:val="1"/>
+      <w:numFmt w:val="decimal"/>
+      <w:lvlText w:val="%1)"/>
+      <w:lvlJc w:val="left"/>
+      <w:pPr>
+        <w:ind w:left="1140" w:hanging="360"/>
+      </w:pPr>
+      <w:rPr>
+        <w:rFonts w:hint="default"/>
+      </w:rPr>
+    </w:lvl>
+    <w:lvl w:ilvl="1" w:tplc="04090019" w:tentative="1">
+      <w:start w:val="1"/>
+      <w:numFmt w:val="lowerLetter"/>
+      <w:lvlText w:val="%2."/>
+      <w:lvlJc w:val="left"/>
+      <w:pPr>
+        <w:ind w:left="1860" w:hanging="360"/>
+      </w:pPr>
+    </w:lvl>
+    <w:lvl w:ilvl="2" w:tplc="0409001B" w:tentative="1">
+      <w:start w:val="1"/>
+      <w:numFmt w:val="lowerRoman"/>
+      <w:lvlText w:val="%3."/>
+      <w:lvlJc w:val="right"/>
+      <w:pPr>
+        <w:ind w:left="2580" w:hanging="180"/>
+      </w:pPr>
+    </w:lvl>
+    <w:lvl w:ilvl="3" w:tplc="0409000F" w:tentative="1">
+      <w:start w:val="1"/>
+      <w:numFmt w:val="decimal"/>
+      <w:lvlText w:val="%4."/>
+      <w:lvlJc w:val="left"/>
+      <w:pPr>
+        <w:ind w:left="3300" w:hanging="360"/>
+      </w:pPr>
+    </w:lvl>
+    <w:lvl w:ilvl="4" w:tplc="04090019" w:tentative="1">
+      <w:start w:val="1"/>
+      <w:numFmt w:val="lowerLetter"/>
+      <w:lvlText w:val="%5."/>
+      <w:lvlJc w:val="left"/>
+      <w:pPr>
+        <w:ind w:left="4020" w:hanging="360"/>
+      </w:pPr>
+    </w:lvl>
+    <w:lvl w:ilvl="5" w:tplc="0409001B" w:tentative="1">
+      <w:start w:val="1"/>
+      <w:numFmt w:val="lowerRoman"/>
+      <w:lvlText w:val="%6."/>
+      <w:lvlJc w:val="right"/>
+      <w:pPr>
+        <w:ind w:left="4740" w:hanging="180"/>
+      </w:pPr>
+    </w:lvl>
+    <w:lvl w:ilvl="6" w:tplc="0409000F" w:tentative="1">
+      <w:start w:val="1"/>
+      <w:numFmt w:val="decimal"/>
+      <w:lvlText w:val="%7."/>
+      <w:lvlJc w:val="left"/>
+      <w:pPr>
+        <w:ind w:left="5460" w:hanging="360"/>
+      </w:pPr>
+    </w:lvl>
+    <w:lvl w:ilvl="7" w:tplc="04090019" w:tentative="1">
+      <w:start w:val="1"/>
+      <w:numFmt w:val="lowerLetter"/>
+      <w:lvlText w:val="%8."/>
+      <w:lvlJc w:val="left"/>
+      <w:pPr>
+        <w:ind w:left="6180" w:hanging="360"/>
+      </w:pPr>
+    </w:lvl>
+    <w:lvl w:ilvl="8" w:tplc="0409001B" w:tentative="1">
+      <w:start w:val="1"/>
+      <w:numFmt w:val="lowerRoman"/>
+      <w:lvlText w:val="%9."/>
+      <w:lvlJc w:val="right"/>
+      <w:pPr>
+        <w:ind w:left="6900" w:hanging="180"/>
+      </w:pPr>
+    </w:lvl>
+  </w:abstractNum>
+  <w:num w:numId="1">
+    <w:abstractNumId w:val="0"/>
+  </w:num>
+</w:numbering>
 </file>
 
 <file path=word/styles.xml><?xml version="1.0" encoding="utf-8"?>
@@ -5048,6 +5285,17 @@
       <w:color w:val="0000FF"/>
       <w:u w:val="single"/>
     </w:rPr>
+  </w:style>
+  <w:style w:type="paragraph" w:styleId="ListParagraph">
+    <w:name w:val="List Paragraph"/>
+    <w:basedOn w:val="Normal"/>
+    <w:uiPriority w:val="34"/>
+    <w:qFormat/>
+    <w:rsid w:val="008430FC"/>
+    <w:pPr>
+      <w:ind w:left="720"/>
+      <w:contextualSpacing/>
+    </w:pPr>
   </w:style>
 </w:styles>
 </file>
@@ -5254,6 +5502,17 @@
       <w:color w:val="0000FF"/>
       <w:u w:val="single"/>
     </w:rPr>
+  </w:style>
+  <w:style w:type="paragraph" w:styleId="ListParagraph">
+    <w:name w:val="List Paragraph"/>
+    <w:basedOn w:val="Normal"/>
+    <w:uiPriority w:val="34"/>
+    <w:qFormat/>
+    <w:rsid w:val="008430FC"/>
+    <w:pPr>
+      <w:ind w:left="720"/>
+      <w:contextualSpacing/>
+    </w:pPr>
   </w:style>
 </w:styles>
 </file>

</xml_diff>

<commit_message>
Added sparsity concepts to Section 6.
</commit_message>
<xml_diff>
--- a/Review reports/Reply_to_referees.docx
+++ b/Review reports/Reply_to_referees.docx
@@ -742,23 +742,7 @@
           <w:sz w:val="24"/>
           <w:szCs w:val="24"/>
         </w:rPr>
-        <w:t>(3) optical switch (Sec. 10</w:t>
-      </w:r>
-      <w:r>
-        <w:rPr>
-          <w:rFonts w:ascii="Helvetica" w:hAnsi="Helvetica" w:cs="Helvetica Light"/>
-          <w:sz w:val="24"/>
-          <w:szCs w:val="24"/>
-        </w:rPr>
-        <w:t>)</w:t>
-      </w:r>
-      <w:r>
-        <w:rPr>
-          <w:rFonts w:ascii="Helvetica" w:hAnsi="Helvetica" w:cs="Helvetica Light"/>
-          <w:sz w:val="24"/>
-          <w:szCs w:val="24"/>
-        </w:rPr>
-        <w:t xml:space="preserve"> (4</w:t>
+        <w:t>(3) optical switch (Sec. 10) (4</w:t>
       </w:r>
       <w:r>
         <w:rPr>
@@ -2823,8 +2807,6 @@
         </w:rPr>
         <w:t>if we</w:t>
       </w:r>
-      <w:bookmarkStart w:id="0" w:name="_GoBack"/>
-      <w:bookmarkEnd w:id="0"/>
       <w:r>
         <w:rPr>
           <w:rFonts w:ascii="Helvetica" w:hAnsi="Helvetica" w:cs="Helvetica Light"/>
@@ -2855,7 +2837,15 @@
           <w:sz w:val="24"/>
           <w:szCs w:val="24"/>
         </w:rPr>
-        <w:t>in Sec. 10.1.</w:t>
+        <w:t>in Sec. 11</w:t>
+      </w:r>
+      <w:r>
+        <w:rPr>
+          <w:rFonts w:ascii="Helvetica" w:hAnsi="Helvetica" w:cs="Helvetica Light"/>
+          <w:sz w:val="24"/>
+          <w:szCs w:val="24"/>
+        </w:rPr>
+        <w:t>.1.</w:t>
       </w:r>
       <w:r>
         <w:rPr>
@@ -3455,7 +3445,15 @@
           <w:sz w:val="24"/>
           <w:szCs w:val="24"/>
         </w:rPr>
-        <w:t xml:space="preserve">Sec. 10.1 immediately following the </w:t>
+        <w:t>Sec. 11</w:t>
+      </w:r>
+      <w:r>
+        <w:rPr>
+          <w:rFonts w:ascii="Helvetica" w:hAnsi="Helvetica" w:cs="Helvetica Light"/>
+          <w:sz w:val="24"/>
+          <w:szCs w:val="24"/>
+        </w:rPr>
+        <w:t xml:space="preserve">.1 immediately following the </w:t>
       </w:r>
       <w:r>
         <w:rPr>
@@ -3803,7 +3801,23 @@
           <w:sz w:val="24"/>
           <w:szCs w:val="24"/>
         </w:rPr>
-        <w:t xml:space="preserve">The reference to the above paper is now included at the beginning of Section 10.1 </w:t>
+        <w:t>The reference to the above paper is now include</w:t>
+      </w:r>
+      <w:r>
+        <w:rPr>
+          <w:rFonts w:ascii="Helvetica" w:hAnsi="Helvetica" w:cs="Helvetica Light"/>
+          <w:sz w:val="24"/>
+          <w:szCs w:val="24"/>
+        </w:rPr>
+        <w:t>d at the beginning of Section 11</w:t>
+      </w:r>
+      <w:r>
+        <w:rPr>
+          <w:rFonts w:ascii="Helvetica" w:hAnsi="Helvetica" w:cs="Helvetica Light"/>
+          <w:sz w:val="24"/>
+          <w:szCs w:val="24"/>
+        </w:rPr>
+        <w:t xml:space="preserve">.1 </w:t>
       </w:r>
       <w:r>
         <w:rPr>
@@ -4404,6 +4418,38 @@
           <w:szCs w:val="24"/>
         </w:rPr>
         <w:t xml:space="preserve">     "Mach-*Zedner* interferometer" in two places.</w:t>
+      </w:r>
+    </w:p>
+    <w:p>
+      <w:pPr>
+        <w:spacing w:after="0"/>
+        <w:ind w:left="720"/>
+        <w:rPr>
+          <w:rFonts w:ascii="Times New Roman" w:hAnsi="Times New Roman" w:cs="Times New Roman"/>
+          <w:color w:val="3366FF"/>
+          <w:sz w:val="24"/>
+          <w:szCs w:val="24"/>
+        </w:rPr>
+      </w:pPr>
+    </w:p>
+    <w:p>
+      <w:pPr>
+        <w:spacing w:after="0"/>
+        <w:ind w:left="720"/>
+        <w:rPr>
+          <w:rFonts w:ascii="Times New Roman" w:hAnsi="Times New Roman" w:cs="Times New Roman"/>
+          <w:color w:val="3366FF"/>
+          <w:sz w:val="24"/>
+          <w:szCs w:val="24"/>
+        </w:rPr>
+      </w:pPr>
+      <w:r>
+        <w:rPr>
+          <w:rFonts w:ascii="Helvetica" w:hAnsi="Helvetica" w:cs="Helvetica Light"/>
+          <w:sz w:val="24"/>
+          <w:szCs w:val="24"/>
+        </w:rPr>
+        <w:t>The misspellings for “Zehnder” found on in the last paragraph of p. 4, and [add when found] have been corrected.</w:t>
       </w:r>
     </w:p>
     <w:p>
@@ -4659,6 +4705,124 @@
     <w:p>
       <w:pPr>
         <w:spacing w:before="100" w:beforeAutospacing="1" w:after="100" w:afterAutospacing="1"/>
+        <w:rPr>
+          <w:rFonts w:ascii="Times New Roman" w:hAnsi="Times New Roman" w:cs="Times New Roman"/>
+          <w:color w:val="3366FF"/>
+          <w:sz w:val="24"/>
+          <w:szCs w:val="24"/>
+        </w:rPr>
+      </w:pPr>
+      <w:r>
+        <w:rPr>
+          <w:rFonts w:ascii="Helvetica" w:hAnsi="Helvetica" w:cs="Helvetica Light"/>
+          <w:sz w:val="24"/>
+          <w:szCs w:val="24"/>
+        </w:rPr>
+        <w:t>We have adapted</w:t>
+      </w:r>
+      <w:r>
+        <w:rPr>
+          <w:rFonts w:ascii="Helvetica" w:hAnsi="Helvetica" w:cs="Helvetica Light"/>
+          <w:sz w:val="24"/>
+          <w:szCs w:val="24"/>
+        </w:rPr>
+        <w:t xml:space="preserve"> and included</w:t>
+      </w:r>
+      <w:r>
+        <w:rPr>
+          <w:rFonts w:ascii="Helvetica" w:hAnsi="Helvetica" w:cs="Helvetica Light"/>
+          <w:sz w:val="24"/>
+          <w:szCs w:val="24"/>
+        </w:rPr>
+        <w:t xml:space="preserve"> Fig. 1 from Carolan </w:t>
+      </w:r>
+      <w:r>
+        <w:rPr>
+          <w:rFonts w:ascii="Helvetica" w:hAnsi="Helvetica" w:cs="Helvetica Light"/>
+          <w:i/>
+          <w:sz w:val="24"/>
+          <w:szCs w:val="24"/>
+        </w:rPr>
+        <w:t>et al.</w:t>
+      </w:r>
+      <w:r>
+        <w:rPr>
+          <w:rFonts w:ascii="Helvetica" w:hAnsi="Helvetica" w:cs="Helvetica Light"/>
+          <w:sz w:val="24"/>
+          <w:szCs w:val="24"/>
+        </w:rPr>
+        <w:t xml:space="preserve"> (Ref. [44]</w:t>
+      </w:r>
+      <w:r>
+        <w:rPr>
+          <w:rFonts w:ascii="Helvetica" w:hAnsi="Helvetica" w:cs="Helvetica Light"/>
+          <w:sz w:val="24"/>
+          <w:szCs w:val="24"/>
+        </w:rPr>
+        <w:t xml:space="preserve">) </w:t>
+      </w:r>
+      <w:r>
+        <w:rPr>
+          <w:rFonts w:ascii="Helvetica" w:hAnsi="Helvetica" w:cs="Helvetica Light"/>
+          <w:sz w:val="24"/>
+          <w:szCs w:val="24"/>
+        </w:rPr>
+        <w:t>as</w:t>
+      </w:r>
+      <w:r>
+        <w:rPr>
+          <w:rFonts w:ascii="Helvetica" w:hAnsi="Helvetica" w:cs="Helvetica Light"/>
+          <w:sz w:val="24"/>
+          <w:szCs w:val="24"/>
+        </w:rPr>
+        <w:t xml:space="preserve"> a current image of a Reck </w:t>
+      </w:r>
+      <w:r>
+        <w:rPr>
+          <w:rFonts w:ascii="Helvetica" w:hAnsi="Helvetica" w:cs="Helvetica Light"/>
+          <w:i/>
+          <w:sz w:val="24"/>
+          <w:szCs w:val="24"/>
+        </w:rPr>
+        <w:t>et al</w:t>
+      </w:r>
+      <w:r>
+        <w:rPr>
+          <w:rFonts w:ascii="Helvetica" w:hAnsi="Helvetica" w:cs="Helvetica Light"/>
+          <w:sz w:val="24"/>
+          <w:szCs w:val="24"/>
+        </w:rPr>
+        <w:t>. type of decomposition, and its realization on an integrated photonic chip in Fig. 2.</w:t>
+      </w:r>
+      <w:r>
+        <w:rPr>
+          <w:rFonts w:ascii="Helvetica" w:hAnsi="Helvetica" w:cs="Helvetica Light"/>
+          <w:sz w:val="24"/>
+          <w:szCs w:val="24"/>
+        </w:rPr>
+        <w:t xml:space="preserve"> Fig. 1 of our paper has been kept as is, because it was referenced in the text as the original Reck </w:t>
+      </w:r>
+      <w:r>
+        <w:rPr>
+          <w:rFonts w:ascii="Helvetica" w:hAnsi="Helvetica" w:cs="Helvetica Light"/>
+          <w:i/>
+          <w:sz w:val="24"/>
+          <w:szCs w:val="24"/>
+        </w:rPr>
+        <w:t>et al.</w:t>
+      </w:r>
+      <w:r>
+        <w:rPr>
+          <w:rFonts w:ascii="Helvetica" w:hAnsi="Helvetica" w:cs="Helvetica Light"/>
+          <w:sz w:val="24"/>
+          <w:szCs w:val="24"/>
+        </w:rPr>
+        <w:t xml:space="preserve"> implementation. The decomposition of Carolan et al. has differences from the original implementation.</w:t>
+      </w:r>
+    </w:p>
+    <w:p>
+      <w:pPr>
+        <w:spacing w:before="100" w:beforeAutospacing="1" w:after="100" w:afterAutospacing="1"/>
         <w:ind w:left="720"/>
         <w:rPr>
           <w:rFonts w:ascii="Times New Roman" w:hAnsi="Times New Roman" w:cs="Times New Roman"/>
@@ -4722,6 +4886,25 @@
     <w:p>
       <w:pPr>
         <w:spacing w:before="100" w:beforeAutospacing="1" w:after="100" w:afterAutospacing="1"/>
+        <w:rPr>
+          <w:rFonts w:ascii="Times New Roman" w:hAnsi="Times New Roman" w:cs="Times New Roman"/>
+          <w:color w:val="3366FF"/>
+          <w:sz w:val="24"/>
+          <w:szCs w:val="24"/>
+        </w:rPr>
+      </w:pPr>
+      <w:r>
+        <w:rPr>
+          <w:rFonts w:ascii="Helvetica" w:hAnsi="Helvetica" w:cs="Helvetica Light"/>
+          <w:sz w:val="24"/>
+          <w:szCs w:val="24"/>
+        </w:rPr>
+        <w:t xml:space="preserve">We have added a mention of SFWM along with SPDC in the first paragraph of page 2. </w:t>
+      </w:r>
+    </w:p>
+    <w:p>
+      <w:pPr>
+        <w:spacing w:before="100" w:beforeAutospacing="1" w:after="100" w:afterAutospacing="1"/>
         <w:ind w:left="720"/>
         <w:rPr>
           <w:rFonts w:ascii="Times New Roman" w:hAnsi="Times New Roman" w:cs="Times New Roman"/>
@@ -4823,6 +5006,59 @@
         </w:rPr>
         <w:t xml:space="preserve"> </w:t>
       </w:r>
+    </w:p>
+    <w:p>
+      <w:pPr>
+        <w:spacing w:before="100" w:beforeAutospacing="1" w:after="100" w:afterAutospacing="1"/>
+        <w:rPr>
+          <w:rFonts w:ascii="Times New Roman" w:hAnsi="Times New Roman" w:cs="Times New Roman"/>
+          <w:color w:val="3366FF"/>
+          <w:sz w:val="24"/>
+          <w:szCs w:val="24"/>
+        </w:rPr>
+      </w:pPr>
+      <w:r>
+        <w:rPr>
+          <w:rFonts w:ascii="Helvetica" w:hAnsi="Helvetica" w:cs="Helvetica Light"/>
+          <w:sz w:val="24"/>
+          <w:szCs w:val="24"/>
+        </w:rPr>
+        <w:t xml:space="preserve">Based on Referee 2’s suggestion, </w:t>
+      </w:r>
+      <w:r>
+        <w:rPr>
+          <w:rFonts w:ascii="Helvetica" w:hAnsi="Helvetica" w:cs="Helvetica Light"/>
+          <w:sz w:val="24"/>
+          <w:szCs w:val="24"/>
+        </w:rPr>
+        <w:t xml:space="preserve">we have added </w:t>
+      </w:r>
+      <w:r>
+        <w:rPr>
+          <w:rFonts w:ascii="Helvetica" w:hAnsi="Helvetica" w:cs="Helvetica Light"/>
+          <w:sz w:val="24"/>
+          <w:szCs w:val="24"/>
+        </w:rPr>
+        <w:t xml:space="preserve">a </w:t>
+      </w:r>
+      <w:r>
+        <w:rPr>
+          <w:rFonts w:ascii="Helvetica" w:hAnsi="Helvetica" w:cs="Helvetica Light"/>
+          <w:sz w:val="24"/>
+          <w:szCs w:val="24"/>
+        </w:rPr>
+        <w:t>new section on quantum state and process tomography (Sec. 6)</w:t>
+      </w:r>
+      <w:r>
+        <w:rPr>
+          <w:rFonts w:ascii="Helvetica" w:hAnsi="Helvetica" w:cs="Helvetica Light"/>
+          <w:sz w:val="24"/>
+          <w:szCs w:val="24"/>
+        </w:rPr>
+        <w:t>. Sparsity is mentioned in this section, and the above citations have been added.</w:t>
+      </w:r>
+      <w:bookmarkStart w:id="0" w:name="_GoBack"/>
+      <w:bookmarkEnd w:id="0"/>
     </w:p>
     <w:p>
       <w:pPr>
@@ -5297,6 +5533,18 @@
       <w:contextualSpacing/>
     </w:pPr>
   </w:style>
+  <w:style w:type="character" w:styleId="FollowedHyperlink">
+    <w:name w:val="FollowedHyperlink"/>
+    <w:basedOn w:val="DefaultParagraphFont"/>
+    <w:uiPriority w:val="99"/>
+    <w:semiHidden/>
+    <w:unhideWhenUsed/>
+    <w:rsid w:val="00EE771B"/>
+    <w:rPr>
+      <w:color w:val="800080" w:themeColor="followedHyperlink"/>
+      <w:u w:val="single"/>
+    </w:rPr>
+  </w:style>
 </w:styles>
 </file>
 
@@ -5513,6 +5761,18 @@
       <w:ind w:left="720"/>
       <w:contextualSpacing/>
     </w:pPr>
+  </w:style>
+  <w:style w:type="character" w:styleId="FollowedHyperlink">
+    <w:name w:val="FollowedHyperlink"/>
+    <w:basedOn w:val="DefaultParagraphFont"/>
+    <w:uiPriority w:val="99"/>
+    <w:semiHidden/>
+    <w:unhideWhenUsed/>
+    <w:rsid w:val="00EE771B"/>
+    <w:rPr>
+      <w:color w:val="800080" w:themeColor="followedHyperlink"/>
+      <w:u w:val="single"/>
+    </w:rPr>
   </w:style>
 </w:styles>
 </file>

</xml_diff>

<commit_message>
Revised the section on photodetection
Added Table comparing experimental values for PNR detectors.
</commit_message>
<xml_diff>
--- a/Review reports/Reply_to_referees.docx
+++ b/Review reports/Reply_to_referees.docx
@@ -4926,6 +4926,33 @@
     <w:p>
       <w:pPr>
         <w:spacing w:before="100" w:beforeAutospacing="1" w:after="100" w:afterAutospacing="1"/>
+        <w:rPr>
+          <w:rFonts w:ascii="Times New Roman" w:hAnsi="Times New Roman" w:cs="Times New Roman"/>
+          <w:color w:val="3366FF"/>
+          <w:sz w:val="24"/>
+          <w:szCs w:val="24"/>
+        </w:rPr>
+      </w:pPr>
+      <w:r>
+        <w:rPr>
+          <w:rFonts w:ascii="Helvetica" w:hAnsi="Helvetica" w:cs="Helvetica Light"/>
+          <w:sz w:val="24"/>
+          <w:szCs w:val="24"/>
+        </w:rPr>
+        <w:t xml:space="preserve">We have added a brief mention that optical switching can occur withinin picoseconds, and a more detailed discussion has been added in a new section, Sec. 10, on optical switching. </w:t>
+      </w:r>
+      <w:r>
+        <w:rPr>
+          <w:rFonts w:ascii="Helvetica" w:hAnsi="Helvetica" w:cs="Helvetica Light"/>
+          <w:sz w:val="24"/>
+          <w:szCs w:val="24"/>
+        </w:rPr>
+        <w:t xml:space="preserve">There we describe the different types of optical switching that are possible, and the speeds at which they can be implemented. We also point out there the requisite speed required for universal optical quantum computing, and the challenges we face getting to that speed.  </w:t>
+      </w:r>
+    </w:p>
+    <w:p>
+      <w:pPr>
+        <w:spacing w:before="100" w:beforeAutospacing="1" w:after="100" w:afterAutospacing="1"/>
         <w:ind w:left="720"/>
         <w:rPr>
           <w:rFonts w:ascii="Times New Roman" w:hAnsi="Times New Roman" w:cs="Times New Roman"/>
@@ -5023,62 +5050,39 @@
           <w:sz w:val="24"/>
           <w:szCs w:val="24"/>
         </w:rPr>
-        <w:t xml:space="preserve">Based on Referee 2’s suggestion, </w:t>
-      </w:r>
-      <w:r>
-        <w:rPr>
-          <w:rFonts w:ascii="Helvetica" w:hAnsi="Helvetica" w:cs="Helvetica Light"/>
-          <w:sz w:val="24"/>
-          <w:szCs w:val="24"/>
-        </w:rPr>
-        <w:t xml:space="preserve">we have added </w:t>
-      </w:r>
-      <w:r>
-        <w:rPr>
-          <w:rFonts w:ascii="Helvetica" w:hAnsi="Helvetica" w:cs="Helvetica Light"/>
-          <w:sz w:val="24"/>
-          <w:szCs w:val="24"/>
-        </w:rPr>
-        <w:t xml:space="preserve">a </w:t>
-      </w:r>
-      <w:r>
-        <w:rPr>
-          <w:rFonts w:ascii="Helvetica" w:hAnsi="Helvetica" w:cs="Helvetica Light"/>
-          <w:sz w:val="24"/>
-          <w:szCs w:val="24"/>
-        </w:rPr>
-        <w:t>new section on quantum state and process tomography (Sec. 6)</w:t>
-      </w:r>
-      <w:r>
-        <w:rPr>
-          <w:rFonts w:ascii="Helvetica" w:hAnsi="Helvetica" w:cs="Helvetica Light"/>
-          <w:sz w:val="24"/>
-          <w:szCs w:val="24"/>
-        </w:rPr>
-        <w:t>. Sparsity is mentioned in this section, and the above citations have been added.</w:t>
+        <w:t>Based on Referee 2’s suggestion, we have added a new section on quantum state and process tomography (Sec. 6). Sparsity is mentioned in this section, and the above citations have been added.</w:t>
+      </w:r>
+    </w:p>
+    <w:p>
+      <w:pPr>
+        <w:spacing w:before="100" w:beforeAutospacing="1" w:after="100" w:afterAutospacing="1"/>
+        <w:ind w:left="720"/>
+        <w:rPr>
+          <w:rFonts w:ascii="Times New Roman" w:hAnsi="Times New Roman" w:cs="Times New Roman"/>
+          <w:color w:val="3366FF"/>
+          <w:sz w:val="24"/>
+          <w:szCs w:val="24"/>
+        </w:rPr>
+      </w:pPr>
+      <w:r>
+        <w:rPr>
+          <w:rFonts w:ascii="Times New Roman" w:hAnsi="Times New Roman" w:cs="Times New Roman"/>
+          <w:color w:val="3366FF"/>
+          <w:sz w:val="24"/>
+          <w:szCs w:val="24"/>
+        </w:rPr>
+        <w:t>7) In Sec. 8, add characteristic efficiencies (i.e. xx%) of different types of detectors. Also for PNR, mention maximum achieved photon-number resolution, and also technical difficulties (i.e. much lower operating te</w:t>
       </w:r>
       <w:bookmarkStart w:id="0" w:name="_GoBack"/>
       <w:bookmarkEnd w:id="0"/>
-    </w:p>
-    <w:p>
-      <w:pPr>
-        <w:spacing w:before="100" w:beforeAutospacing="1" w:after="100" w:afterAutospacing="1"/>
-        <w:ind w:left="720"/>
-        <w:rPr>
-          <w:rFonts w:ascii="Times New Roman" w:hAnsi="Times New Roman" w:cs="Times New Roman"/>
-          <w:color w:val="3366FF"/>
-          <w:sz w:val="24"/>
-          <w:szCs w:val="24"/>
-        </w:rPr>
-      </w:pPr>
-      <w:r>
-        <w:rPr>
-          <w:rFonts w:ascii="Times New Roman" w:hAnsi="Times New Roman" w:cs="Times New Roman"/>
-          <w:color w:val="3366FF"/>
-          <w:sz w:val="24"/>
-          <w:szCs w:val="24"/>
-        </w:rPr>
-        <w:t>7) In Sec. 8, add characteristic efficiencies (i.e. xx%) of different types of detectors. Also for PNR, mention maximum achieved photon-number resolution, and also technical difficulties (i.e. much lower operating temperature for TES). Although there is no space for a detailed description in this review, yet providing several characteristic experimental numbers will be very helpful for the readers.</w:t>
+      <w:r>
+        <w:rPr>
+          <w:rFonts w:ascii="Times New Roman" w:hAnsi="Times New Roman" w:cs="Times New Roman"/>
+          <w:color w:val="3366FF"/>
+          <w:sz w:val="24"/>
+          <w:szCs w:val="24"/>
+        </w:rPr>
+        <w:t>mperature for TES). Although there is no space for a detailed description in this review, yet providing several characteristic experimental numbers will be very helpful for the readers.</w:t>
       </w:r>
     </w:p>
     <w:p>

</xml_diff>

<commit_message>
Updated, and cleaned up the bibliography.
</commit_message>
<xml_diff>
--- a/Review reports/Reply_to_referees.docx
+++ b/Review reports/Reply_to_referees.docx
@@ -5071,18 +5071,58 @@
           <w:sz w:val="24"/>
           <w:szCs w:val="24"/>
         </w:rPr>
-        <w:t>7) In Sec. 8, add characteristic efficiencies (i.e. xx%) of different types of detectors. Also for PNR, mention maximum achieved photon-number resolution, and also technical difficulties (i.e. much lower operating te</w:t>
-      </w:r>
-      <w:bookmarkStart w:id="0" w:name="_GoBack"/>
-      <w:bookmarkEnd w:id="0"/>
-      <w:r>
-        <w:rPr>
-          <w:rFonts w:ascii="Times New Roman" w:hAnsi="Times New Roman" w:cs="Times New Roman"/>
-          <w:color w:val="3366FF"/>
-          <w:sz w:val="24"/>
-          <w:szCs w:val="24"/>
-        </w:rPr>
-        <w:t>mperature for TES). Although there is no space for a detailed description in this review, yet providing several characteristic experimental numbers will be very helpful for the readers.</w:t>
+        <w:t>7) In Sec. 8, add characteristic efficiencies (i.e. xx%) of different types of detectors. Also for PNR, mention maximum achieved photon-number resolution, and also technical difficulties (i.e. much lower operating temperature for TES). Although there is no space for a detailed description in this review, yet providing several characteristic experimental numbers will be very helpful for the readers.</w:t>
+      </w:r>
+    </w:p>
+    <w:p>
+      <w:pPr>
+        <w:spacing w:before="100" w:beforeAutospacing="1" w:after="100" w:afterAutospacing="1"/>
+        <w:rPr>
+          <w:rFonts w:ascii="Times New Roman" w:hAnsi="Times New Roman" w:cs="Times New Roman"/>
+          <w:color w:val="3366FF"/>
+          <w:sz w:val="24"/>
+          <w:szCs w:val="24"/>
+        </w:rPr>
+      </w:pPr>
+      <w:r>
+        <w:rPr>
+          <w:rFonts w:ascii="Helvetica" w:hAnsi="Helvetica" w:cs="Helvetica Light"/>
+          <w:sz w:val="24"/>
+          <w:szCs w:val="24"/>
+        </w:rPr>
+        <w:t xml:space="preserve">We have added typical characteristics for the different types of in Table </w:t>
+      </w:r>
+      <w:r>
+        <w:rPr>
+          <w:rFonts w:ascii="Helvetica" w:hAnsi="Helvetica" w:cs="Helvetica Light"/>
+          <w:sz w:val="24"/>
+          <w:szCs w:val="24"/>
+        </w:rPr>
+        <w:t xml:space="preserve">1, and descriptions of limitations and </w:t>
+      </w:r>
+      <w:r>
+        <w:rPr>
+          <w:rFonts w:ascii="Helvetica" w:hAnsi="Helvetica" w:cs="Helvetica Light"/>
+          <w:sz w:val="24"/>
+          <w:szCs w:val="24"/>
+        </w:rPr>
+        <w:t xml:space="preserve">technical difficulties in operating </w:t>
+      </w:r>
+      <w:r>
+        <w:rPr>
+          <w:rFonts w:ascii="Helvetica" w:hAnsi="Helvetica" w:cs="Helvetica Light"/>
+          <w:sz w:val="24"/>
+          <w:szCs w:val="24"/>
+        </w:rPr>
+        <w:t xml:space="preserve">some of </w:t>
+      </w:r>
+      <w:r>
+        <w:rPr>
+          <w:rFonts w:ascii="Helvetica" w:hAnsi="Helvetica" w:cs="Helvetica Light"/>
+          <w:sz w:val="24"/>
+          <w:szCs w:val="24"/>
+        </w:rPr>
+        <w:t>these detectors.</w:t>
       </w:r>
     </w:p>
     <w:p>
@@ -5130,14 +5170,31 @@
     <w:p>
       <w:pPr>
         <w:spacing w:before="100" w:beforeAutospacing="1" w:after="100" w:afterAutospacing="1"/>
-        <w:ind w:left="720"/>
-        <w:rPr>
-          <w:rFonts w:ascii="Times New Roman" w:hAnsi="Times New Roman" w:cs="Times New Roman"/>
-          <w:color w:val="3366FF"/>
-          <w:sz w:val="24"/>
-          <w:szCs w:val="24"/>
-        </w:rPr>
-      </w:pPr>
+        <w:rPr>
+          <w:rFonts w:ascii="Times New Roman" w:hAnsi="Times New Roman" w:cs="Times New Roman"/>
+          <w:color w:val="3366FF"/>
+          <w:sz w:val="24"/>
+          <w:szCs w:val="24"/>
+        </w:rPr>
+      </w:pPr>
+      <w:r>
+        <w:rPr>
+          <w:rFonts w:ascii="Helvetica" w:hAnsi="Helvetica" w:cs="Helvetica Light"/>
+          <w:sz w:val="24"/>
+          <w:szCs w:val="24"/>
+        </w:rPr>
+        <w:t xml:space="preserve">We </w:t>
+      </w:r>
+      <w:r>
+        <w:rPr>
+          <w:rFonts w:ascii="Helvetica" w:hAnsi="Helvetica" w:cs="Helvetica Light"/>
+          <w:sz w:val="24"/>
+          <w:szCs w:val="24"/>
+        </w:rPr>
+        <w:t>thank the referee for pointing out the updated reference. We have revised the aforementioned reference, and also checked for other updates, revising where necessary.</w:t>
+      </w:r>
+      <w:bookmarkStart w:id="0" w:name="_GoBack"/>
+      <w:bookmarkEnd w:id="0"/>
       <w:r>
         <w:rPr>
           <w:rFonts w:ascii="Times New Roman" w:hAnsi="Times New Roman" w:cs="Times New Roman"/>

</xml_diff>